<commit_message>
oppdatert wordfiler med p-verdier
</commit_message>
<xml_diff>
--- a/nydes.docx
+++ b/nydes.docx
@@ -2,32 +2,30 @@
 <file path=word/document.xml><?xml version="1.0" encoding="utf-8"?>
 <w:document xmlns:wpc="http://schemas.microsoft.com/office/word/2010/wordprocessingCanvas" xmlns:cx="http://schemas.microsoft.com/office/drawing/2014/chartex" xmlns:cx1="http://schemas.microsoft.com/office/drawing/2015/9/8/chartex" xmlns:cx2="http://schemas.microsoft.com/office/drawing/2015/10/21/chartex" xmlns:cx3="http://schemas.microsoft.com/office/drawing/2016/5/9/chartex" xmlns:cx4="http://schemas.microsoft.com/office/drawing/2016/5/10/chartex" xmlns:cx5="http://schemas.microsoft.com/office/drawing/2016/5/11/chartex" xmlns:cx6="http://schemas.microsoft.com/office/drawing/2016/5/12/chartex" xmlns:cx7="http://schemas.microsoft.com/office/drawing/2016/5/13/chartex" xmlns:cx8="http://schemas.microsoft.com/office/drawing/2016/5/14/chartex" xmlns:mc="http://schemas.openxmlformats.org/markup-compatibility/2006" xmlns:aink="http://schemas.microsoft.com/office/drawing/2016/ink" xmlns:am3d="http://schemas.microsoft.com/office/drawing/2017/model3d" xmlns:o="urn:schemas-microsoft-com:office:office" xmlns:oel="http://schemas.microsoft.com/office/2019/extlst" xmlns:r="http://schemas.openxmlformats.org/officeDocument/2006/relationships" xmlns:m="http://schemas.openxmlformats.org/officeDocument/2006/math" xmlns:v="urn:schemas-microsoft-com:vml" xmlns:wp14="http://schemas.microsoft.com/office/word/2010/wordprocessingDrawing" xmlns:wp="http://schemas.openxmlformats.org/drawingml/2006/wordprocessingDrawing" xmlns:w10="urn:schemas-microsoft-com:office:word" xmlns:w="http://schemas.openxmlformats.org/wordprocessingml/2006/main" xmlns:w14="http://schemas.microsoft.com/office/word/2010/wordml" xmlns:w15="http://schemas.microsoft.com/office/word/2012/wordml" xmlns:w16cex="http://schemas.microsoft.com/office/word/2018/wordml/cex" xmlns:w16cid="http://schemas.microsoft.com/office/word/2016/wordml/cid" xmlns:w16="http://schemas.microsoft.com/office/word/2018/wordml" xmlns:w16sdtdh="http://schemas.microsoft.com/office/word/2020/wordml/sdtdatahash" xmlns:w16se="http://schemas.microsoft.com/office/word/2015/wordml/symex" xmlns:wpg="http://schemas.microsoft.com/office/word/2010/wordprocessingGroup" xmlns:wpi="http://schemas.microsoft.com/office/word/2010/wordprocessingInk" xmlns:wne="http://schemas.microsoft.com/office/word/2006/wordml" xmlns:wps="http://schemas.microsoft.com/office/word/2010/wordprocessingShape" mc:Ignorable="w14 w15 w16se w16cid w16 w16cex w16sdtdh wp14">
   <w:body>
-    <w:p/>
     <w:tbl>
       <w:tblPr>
-        <w:tblW w:w="0" w:type="auto"/>
-        <w:jc w:val="center"/>
+        <w:tblpPr w:leftFromText="141" w:rightFromText="141" w:vertAnchor="text" w:horzAnchor="page" w:tblpX="890" w:tblpY="-12778"/>
+        <w:tblW w:w="8573" w:type="dxa"/>
         <w:tblLayout w:type="fixed"/>
         <w:tblLook w:val="0420" w:firstRow="1" w:lastRow="0" w:firstColumn="0" w:lastColumn="0" w:noHBand="0" w:noVBand="1"/>
       </w:tblPr>
       <w:tblGrid>
-        <w:gridCol w:w="1407"/>
-        <w:gridCol w:w="833"/>
-        <w:gridCol w:w="659"/>
-        <w:gridCol w:w="932"/>
-        <w:gridCol w:w="933"/>
-        <w:gridCol w:w="932"/>
-        <w:gridCol w:w="935"/>
+        <w:gridCol w:w="1819"/>
+        <w:gridCol w:w="1077"/>
+        <w:gridCol w:w="852"/>
+        <w:gridCol w:w="1205"/>
+        <w:gridCol w:w="1206"/>
+        <w:gridCol w:w="1205"/>
+        <w:gridCol w:w="1209"/>
       </w:tblGrid>
       <w:tr>
         <w:trPr>
           <w:trHeight w:val="292"/>
           <w:tblHeader/>
-          <w:jc w:val="center"/>
         </w:trPr>
         <w:tc>
           <w:tcPr>
-            <w:tcW w:w="1407" w:type="dxa"/>
+            <w:tcW w:w="1819" w:type="dxa"/>
             <w:tcBorders>
               <w:top w:val="single" w:sz="16" w:space="0" w:color="666666"/>
               <w:left w:val="none" w:sz="0" w:space="0" w:color="000000"/>
@@ -58,7 +56,7 @@
         </w:tc>
         <w:tc>
           <w:tcPr>
-            <w:tcW w:w="1492" w:type="dxa"/>
+            <w:tcW w:w="1929" w:type="dxa"/>
             <w:gridSpan w:val="2"/>
             <w:tcBorders>
               <w:top w:val="single" w:sz="16" w:space="0" w:color="666666"/>
@@ -161,7 +159,7 @@
         </w:tc>
         <w:tc>
           <w:tcPr>
-            <w:tcW w:w="1865" w:type="dxa"/>
+            <w:tcW w:w="2411" w:type="dxa"/>
             <w:gridSpan w:val="2"/>
             <w:tcBorders>
               <w:top w:val="single" w:sz="16" w:space="0" w:color="666666"/>
@@ -204,7 +202,7 @@
         </w:tc>
         <w:tc>
           <w:tcPr>
-            <w:tcW w:w="932" w:type="dxa"/>
+            <w:tcW w:w="1205" w:type="dxa"/>
             <w:tcBorders>
               <w:top w:val="single" w:sz="16" w:space="0" w:color="666666"/>
               <w:left w:val="none" w:sz="0" w:space="0" w:color="000000"/>
@@ -246,7 +244,7 @@
         </w:tc>
         <w:tc>
           <w:tcPr>
-            <w:tcW w:w="933" w:type="dxa"/>
+            <w:tcW w:w="1209" w:type="dxa"/>
             <w:tcBorders>
               <w:top w:val="single" w:sz="16" w:space="0" w:color="666666"/>
               <w:left w:val="none" w:sz="0" w:space="0" w:color="000000"/>
@@ -291,11 +289,10 @@
         <w:trPr>
           <w:trHeight w:val="292"/>
           <w:tblHeader/>
-          <w:jc w:val="center"/>
         </w:trPr>
         <w:tc>
           <w:tcPr>
-            <w:tcW w:w="1407" w:type="dxa"/>
+            <w:tcW w:w="1819" w:type="dxa"/>
             <w:tcBorders>
               <w:top w:val="single" w:sz="16" w:space="0" w:color="666666"/>
               <w:left w:val="none" w:sz="0" w:space="0" w:color="000000"/>
@@ -326,7 +323,7 @@
         </w:tc>
         <w:tc>
           <w:tcPr>
-            <w:tcW w:w="833" w:type="dxa"/>
+            <w:tcW w:w="1077" w:type="dxa"/>
             <w:tcBorders>
               <w:top w:val="single" w:sz="16" w:space="0" w:color="666666"/>
               <w:left w:val="none" w:sz="0" w:space="0" w:color="000000"/>
@@ -368,7 +365,7 @@
         </w:tc>
         <w:tc>
           <w:tcPr>
-            <w:tcW w:w="659" w:type="dxa"/>
+            <w:tcW w:w="852" w:type="dxa"/>
             <w:tcBorders>
               <w:top w:val="single" w:sz="16" w:space="0" w:color="666666"/>
               <w:left w:val="none" w:sz="0" w:space="0" w:color="000000"/>
@@ -410,7 +407,7 @@
         </w:tc>
         <w:tc>
           <w:tcPr>
-            <w:tcW w:w="932" w:type="dxa"/>
+            <w:tcW w:w="1205" w:type="dxa"/>
             <w:tcBorders>
               <w:top w:val="single" w:sz="16" w:space="0" w:color="666666"/>
               <w:left w:val="none" w:sz="0" w:space="0" w:color="000000"/>
@@ -452,7 +449,7 @@
         </w:tc>
         <w:tc>
           <w:tcPr>
-            <w:tcW w:w="932" w:type="dxa"/>
+            <w:tcW w:w="1206" w:type="dxa"/>
             <w:tcBorders>
               <w:top w:val="single" w:sz="16" w:space="0" w:color="666666"/>
               <w:left w:val="none" w:sz="0" w:space="0" w:color="000000"/>
@@ -494,7 +491,7 @@
         </w:tc>
         <w:tc>
           <w:tcPr>
-            <w:tcW w:w="932" w:type="dxa"/>
+            <w:tcW w:w="1205" w:type="dxa"/>
             <w:tcBorders>
               <w:top w:val="single" w:sz="16" w:space="0" w:color="666666"/>
               <w:left w:val="none" w:sz="0" w:space="0" w:color="000000"/>
@@ -536,7 +533,7 @@
         </w:tc>
         <w:tc>
           <w:tcPr>
-            <w:tcW w:w="933" w:type="dxa"/>
+            <w:tcW w:w="1209" w:type="dxa"/>
             <w:tcBorders>
               <w:top w:val="single" w:sz="16" w:space="0" w:color="666666"/>
               <w:left w:val="none" w:sz="0" w:space="0" w:color="000000"/>
@@ -580,11 +577,10 @@
       <w:tr>
         <w:trPr>
           <w:trHeight w:val="277"/>
-          <w:jc w:val="center"/>
         </w:trPr>
         <w:tc>
           <w:tcPr>
-            <w:tcW w:w="1407" w:type="dxa"/>
+            <w:tcW w:w="1819" w:type="dxa"/>
             <w:tcBorders>
               <w:top w:val="single" w:sz="16" w:space="0" w:color="666666"/>
               <w:left w:val="none" w:sz="0" w:space="0" w:color="000000"/>
@@ -626,7 +622,7 @@
         </w:tc>
         <w:tc>
           <w:tcPr>
-            <w:tcW w:w="833" w:type="dxa"/>
+            <w:tcW w:w="1077" w:type="dxa"/>
             <w:tcBorders>
               <w:top w:val="single" w:sz="16" w:space="0" w:color="666666"/>
               <w:left w:val="none" w:sz="0" w:space="0" w:color="000000"/>
@@ -666,7 +662,7 @@
         </w:tc>
         <w:tc>
           <w:tcPr>
-            <w:tcW w:w="659" w:type="dxa"/>
+            <w:tcW w:w="852" w:type="dxa"/>
             <w:tcBorders>
               <w:top w:val="single" w:sz="16" w:space="0" w:color="666666"/>
               <w:left w:val="none" w:sz="0" w:space="0" w:color="000000"/>
@@ -706,7 +702,7 @@
         </w:tc>
         <w:tc>
           <w:tcPr>
-            <w:tcW w:w="932" w:type="dxa"/>
+            <w:tcW w:w="1205" w:type="dxa"/>
             <w:tcBorders>
               <w:top w:val="single" w:sz="16" w:space="0" w:color="666666"/>
               <w:left w:val="none" w:sz="0" w:space="0" w:color="000000"/>
@@ -746,7 +742,7 @@
         </w:tc>
         <w:tc>
           <w:tcPr>
-            <w:tcW w:w="932" w:type="dxa"/>
+            <w:tcW w:w="1206" w:type="dxa"/>
             <w:tcBorders>
               <w:top w:val="single" w:sz="16" w:space="0" w:color="666666"/>
               <w:left w:val="none" w:sz="0" w:space="0" w:color="000000"/>
@@ -786,7 +782,7 @@
         </w:tc>
         <w:tc>
           <w:tcPr>
-            <w:tcW w:w="932" w:type="dxa"/>
+            <w:tcW w:w="1205" w:type="dxa"/>
             <w:tcBorders>
               <w:top w:val="single" w:sz="16" w:space="0" w:color="666666"/>
               <w:left w:val="none" w:sz="0" w:space="0" w:color="000000"/>
@@ -826,7 +822,7 @@
         </w:tc>
         <w:tc>
           <w:tcPr>
-            <w:tcW w:w="933" w:type="dxa"/>
+            <w:tcW w:w="1209" w:type="dxa"/>
             <w:tcBorders>
               <w:top w:val="single" w:sz="16" w:space="0" w:color="666666"/>
               <w:left w:val="none" w:sz="0" w:space="0" w:color="000000"/>
@@ -868,11 +864,10 @@
       <w:tr>
         <w:trPr>
           <w:trHeight w:val="277"/>
-          <w:jc w:val="center"/>
         </w:trPr>
         <w:tc>
           <w:tcPr>
-            <w:tcW w:w="1407" w:type="dxa"/>
+            <w:tcW w:w="1819" w:type="dxa"/>
             <w:tcBorders>
               <w:top w:val="none" w:sz="0" w:space="0" w:color="000000"/>
               <w:left w:val="none" w:sz="0" w:space="0" w:color="000000"/>
@@ -932,7 +927,7 @@
         </w:tc>
         <w:tc>
           <w:tcPr>
-            <w:tcW w:w="833" w:type="dxa"/>
+            <w:tcW w:w="1077" w:type="dxa"/>
             <w:tcBorders>
               <w:top w:val="none" w:sz="0" w:space="0" w:color="000000"/>
               <w:left w:val="none" w:sz="0" w:space="0" w:color="000000"/>
@@ -972,7 +967,7 @@
         </w:tc>
         <w:tc>
           <w:tcPr>
-            <w:tcW w:w="659" w:type="dxa"/>
+            <w:tcW w:w="852" w:type="dxa"/>
             <w:tcBorders>
               <w:top w:val="none" w:sz="0" w:space="0" w:color="000000"/>
               <w:left w:val="none" w:sz="0" w:space="0" w:color="000000"/>
@@ -1012,7 +1007,7 @@
         </w:tc>
         <w:tc>
           <w:tcPr>
-            <w:tcW w:w="932" w:type="dxa"/>
+            <w:tcW w:w="1205" w:type="dxa"/>
             <w:tcBorders>
               <w:top w:val="none" w:sz="0" w:space="0" w:color="000000"/>
               <w:left w:val="none" w:sz="0" w:space="0" w:color="000000"/>
@@ -1052,7 +1047,7 @@
         </w:tc>
         <w:tc>
           <w:tcPr>
-            <w:tcW w:w="932" w:type="dxa"/>
+            <w:tcW w:w="1206" w:type="dxa"/>
             <w:tcBorders>
               <w:top w:val="none" w:sz="0" w:space="0" w:color="000000"/>
               <w:left w:val="none" w:sz="0" w:space="0" w:color="000000"/>
@@ -1092,7 +1087,7 @@
         </w:tc>
         <w:tc>
           <w:tcPr>
-            <w:tcW w:w="932" w:type="dxa"/>
+            <w:tcW w:w="1205" w:type="dxa"/>
             <w:tcBorders>
               <w:top w:val="none" w:sz="0" w:space="0" w:color="000000"/>
               <w:left w:val="none" w:sz="0" w:space="0" w:color="000000"/>
@@ -1132,7 +1127,7 @@
         </w:tc>
         <w:tc>
           <w:tcPr>
-            <w:tcW w:w="933" w:type="dxa"/>
+            <w:tcW w:w="1209" w:type="dxa"/>
             <w:tcBorders>
               <w:top w:val="none" w:sz="0" w:space="0" w:color="000000"/>
               <w:left w:val="none" w:sz="0" w:space="0" w:color="000000"/>
@@ -1174,11 +1169,10 @@
       <w:tr>
         <w:trPr>
           <w:trHeight w:val="277"/>
-          <w:jc w:val="center"/>
         </w:trPr>
         <w:tc>
           <w:tcPr>
-            <w:tcW w:w="1407" w:type="dxa"/>
+            <w:tcW w:w="1819" w:type="dxa"/>
             <w:tcBorders>
               <w:top w:val="none" w:sz="0" w:space="0" w:color="000000"/>
               <w:left w:val="none" w:sz="0" w:space="0" w:color="000000"/>
@@ -1229,7 +1223,7 @@
         </w:tc>
         <w:tc>
           <w:tcPr>
-            <w:tcW w:w="833" w:type="dxa"/>
+            <w:tcW w:w="1077" w:type="dxa"/>
             <w:tcBorders>
               <w:top w:val="none" w:sz="0" w:space="0" w:color="000000"/>
               <w:left w:val="none" w:sz="0" w:space="0" w:color="000000"/>
@@ -1269,7 +1263,7 @@
         </w:tc>
         <w:tc>
           <w:tcPr>
-            <w:tcW w:w="659" w:type="dxa"/>
+            <w:tcW w:w="852" w:type="dxa"/>
             <w:tcBorders>
               <w:top w:val="none" w:sz="0" w:space="0" w:color="000000"/>
               <w:left w:val="none" w:sz="0" w:space="0" w:color="000000"/>
@@ -1309,7 +1303,7 @@
         </w:tc>
         <w:tc>
           <w:tcPr>
-            <w:tcW w:w="932" w:type="dxa"/>
+            <w:tcW w:w="1205" w:type="dxa"/>
             <w:tcBorders>
               <w:top w:val="none" w:sz="0" w:space="0" w:color="000000"/>
               <w:left w:val="none" w:sz="0" w:space="0" w:color="000000"/>
@@ -1349,7 +1343,7 @@
         </w:tc>
         <w:tc>
           <w:tcPr>
-            <w:tcW w:w="932" w:type="dxa"/>
+            <w:tcW w:w="1206" w:type="dxa"/>
             <w:tcBorders>
               <w:top w:val="none" w:sz="0" w:space="0" w:color="000000"/>
               <w:left w:val="none" w:sz="0" w:space="0" w:color="000000"/>
@@ -1389,7 +1383,7 @@
         </w:tc>
         <w:tc>
           <w:tcPr>
-            <w:tcW w:w="932" w:type="dxa"/>
+            <w:tcW w:w="1205" w:type="dxa"/>
             <w:tcBorders>
               <w:top w:val="none" w:sz="0" w:space="0" w:color="000000"/>
               <w:left w:val="none" w:sz="0" w:space="0" w:color="000000"/>
@@ -1429,7 +1423,7 @@
         </w:tc>
         <w:tc>
           <w:tcPr>
-            <w:tcW w:w="933" w:type="dxa"/>
+            <w:tcW w:w="1209" w:type="dxa"/>
             <w:tcBorders>
               <w:top w:val="none" w:sz="0" w:space="0" w:color="000000"/>
               <w:left w:val="none" w:sz="0" w:space="0" w:color="000000"/>
@@ -1471,11 +1465,10 @@
       <w:tr>
         <w:trPr>
           <w:trHeight w:val="292"/>
-          <w:jc w:val="center"/>
         </w:trPr>
         <w:tc>
           <w:tcPr>
-            <w:tcW w:w="1407" w:type="dxa"/>
+            <w:tcW w:w="1819" w:type="dxa"/>
             <w:tcBorders>
               <w:top w:val="none" w:sz="0" w:space="0" w:color="000000"/>
               <w:left w:val="none" w:sz="0" w:space="0" w:color="000000"/>
@@ -1526,7 +1519,7 @@
         </w:tc>
         <w:tc>
           <w:tcPr>
-            <w:tcW w:w="833" w:type="dxa"/>
+            <w:tcW w:w="1077" w:type="dxa"/>
             <w:tcBorders>
               <w:top w:val="none" w:sz="0" w:space="0" w:color="000000"/>
               <w:left w:val="none" w:sz="0" w:space="0" w:color="000000"/>
@@ -1566,7 +1559,7 @@
         </w:tc>
         <w:tc>
           <w:tcPr>
-            <w:tcW w:w="659" w:type="dxa"/>
+            <w:tcW w:w="852" w:type="dxa"/>
             <w:tcBorders>
               <w:top w:val="none" w:sz="0" w:space="0" w:color="000000"/>
               <w:left w:val="none" w:sz="0" w:space="0" w:color="000000"/>
@@ -1606,7 +1599,7 @@
         </w:tc>
         <w:tc>
           <w:tcPr>
-            <w:tcW w:w="932" w:type="dxa"/>
+            <w:tcW w:w="1205" w:type="dxa"/>
             <w:tcBorders>
               <w:top w:val="none" w:sz="0" w:space="0" w:color="000000"/>
               <w:left w:val="none" w:sz="0" w:space="0" w:color="000000"/>
@@ -1646,7 +1639,7 @@
         </w:tc>
         <w:tc>
           <w:tcPr>
-            <w:tcW w:w="932" w:type="dxa"/>
+            <w:tcW w:w="1206" w:type="dxa"/>
             <w:tcBorders>
               <w:top w:val="none" w:sz="0" w:space="0" w:color="000000"/>
               <w:left w:val="none" w:sz="0" w:space="0" w:color="000000"/>
@@ -1686,7 +1679,7 @@
         </w:tc>
         <w:tc>
           <w:tcPr>
-            <w:tcW w:w="932" w:type="dxa"/>
+            <w:tcW w:w="1205" w:type="dxa"/>
             <w:tcBorders>
               <w:top w:val="none" w:sz="0" w:space="0" w:color="000000"/>
               <w:left w:val="none" w:sz="0" w:space="0" w:color="000000"/>
@@ -1726,7 +1719,7 @@
         </w:tc>
         <w:tc>
           <w:tcPr>
-            <w:tcW w:w="933" w:type="dxa"/>
+            <w:tcW w:w="1209" w:type="dxa"/>
             <w:tcBorders>
               <w:top w:val="none" w:sz="0" w:space="0" w:color="000000"/>
               <w:left w:val="none" w:sz="0" w:space="0" w:color="000000"/>
@@ -1768,11 +1761,10 @@
       <w:tr>
         <w:trPr>
           <w:trHeight w:val="277"/>
-          <w:jc w:val="center"/>
         </w:trPr>
         <w:tc>
           <w:tcPr>
-            <w:tcW w:w="1407" w:type="dxa"/>
+            <w:tcW w:w="1819" w:type="dxa"/>
             <w:tcBorders>
               <w:top w:val="none" w:sz="0" w:space="0" w:color="000000"/>
               <w:left w:val="none" w:sz="0" w:space="0" w:color="000000"/>
@@ -1812,7 +1804,7 @@
         </w:tc>
         <w:tc>
           <w:tcPr>
-            <w:tcW w:w="833" w:type="dxa"/>
+            <w:tcW w:w="1077" w:type="dxa"/>
             <w:tcBorders>
               <w:top w:val="none" w:sz="0" w:space="0" w:color="000000"/>
               <w:left w:val="none" w:sz="0" w:space="0" w:color="000000"/>
@@ -1852,7 +1844,7 @@
         </w:tc>
         <w:tc>
           <w:tcPr>
-            <w:tcW w:w="659" w:type="dxa"/>
+            <w:tcW w:w="852" w:type="dxa"/>
             <w:tcBorders>
               <w:top w:val="none" w:sz="0" w:space="0" w:color="000000"/>
               <w:left w:val="none" w:sz="0" w:space="0" w:color="000000"/>
@@ -1892,7 +1884,7 @@
         </w:tc>
         <w:tc>
           <w:tcPr>
-            <w:tcW w:w="932" w:type="dxa"/>
+            <w:tcW w:w="1205" w:type="dxa"/>
             <w:tcBorders>
               <w:top w:val="none" w:sz="0" w:space="0" w:color="000000"/>
               <w:left w:val="none" w:sz="0" w:space="0" w:color="000000"/>
@@ -1932,7 +1924,7 @@
         </w:tc>
         <w:tc>
           <w:tcPr>
-            <w:tcW w:w="932" w:type="dxa"/>
+            <w:tcW w:w="1206" w:type="dxa"/>
             <w:tcBorders>
               <w:top w:val="none" w:sz="0" w:space="0" w:color="000000"/>
               <w:left w:val="none" w:sz="0" w:space="0" w:color="000000"/>
@@ -1972,7 +1964,7 @@
         </w:tc>
         <w:tc>
           <w:tcPr>
-            <w:tcW w:w="932" w:type="dxa"/>
+            <w:tcW w:w="1205" w:type="dxa"/>
             <w:tcBorders>
               <w:top w:val="none" w:sz="0" w:space="0" w:color="000000"/>
               <w:left w:val="none" w:sz="0" w:space="0" w:color="000000"/>
@@ -2012,7 +2004,7 @@
         </w:tc>
         <w:tc>
           <w:tcPr>
-            <w:tcW w:w="933" w:type="dxa"/>
+            <w:tcW w:w="1209" w:type="dxa"/>
             <w:tcBorders>
               <w:top w:val="none" w:sz="0" w:space="0" w:color="000000"/>
               <w:left w:val="none" w:sz="0" w:space="0" w:color="000000"/>
@@ -2054,11 +2046,10 @@
       <w:tr>
         <w:trPr>
           <w:trHeight w:val="277"/>
-          <w:jc w:val="center"/>
         </w:trPr>
         <w:tc>
           <w:tcPr>
-            <w:tcW w:w="1407" w:type="dxa"/>
+            <w:tcW w:w="1819" w:type="dxa"/>
             <w:tcBorders>
               <w:top w:val="none" w:sz="0" w:space="0" w:color="000000"/>
               <w:left w:val="none" w:sz="0" w:space="0" w:color="000000"/>
@@ -2098,7 +2089,7 @@
         </w:tc>
         <w:tc>
           <w:tcPr>
-            <w:tcW w:w="833" w:type="dxa"/>
+            <w:tcW w:w="1077" w:type="dxa"/>
             <w:tcBorders>
               <w:top w:val="none" w:sz="0" w:space="0" w:color="000000"/>
               <w:left w:val="none" w:sz="0" w:space="0" w:color="000000"/>
@@ -2138,7 +2129,7 @@
         </w:tc>
         <w:tc>
           <w:tcPr>
-            <w:tcW w:w="659" w:type="dxa"/>
+            <w:tcW w:w="852" w:type="dxa"/>
             <w:tcBorders>
               <w:top w:val="none" w:sz="0" w:space="0" w:color="000000"/>
               <w:left w:val="none" w:sz="0" w:space="0" w:color="000000"/>
@@ -2178,7 +2169,7 @@
         </w:tc>
         <w:tc>
           <w:tcPr>
-            <w:tcW w:w="932" w:type="dxa"/>
+            <w:tcW w:w="1205" w:type="dxa"/>
             <w:tcBorders>
               <w:top w:val="none" w:sz="0" w:space="0" w:color="000000"/>
               <w:left w:val="none" w:sz="0" w:space="0" w:color="000000"/>
@@ -2218,7 +2209,7 @@
         </w:tc>
         <w:tc>
           <w:tcPr>
-            <w:tcW w:w="932" w:type="dxa"/>
+            <w:tcW w:w="1206" w:type="dxa"/>
             <w:tcBorders>
               <w:top w:val="none" w:sz="0" w:space="0" w:color="000000"/>
               <w:left w:val="none" w:sz="0" w:space="0" w:color="000000"/>
@@ -2258,7 +2249,7 @@
         </w:tc>
         <w:tc>
           <w:tcPr>
-            <w:tcW w:w="932" w:type="dxa"/>
+            <w:tcW w:w="1205" w:type="dxa"/>
             <w:tcBorders>
               <w:top w:val="none" w:sz="0" w:space="0" w:color="000000"/>
               <w:left w:val="none" w:sz="0" w:space="0" w:color="000000"/>
@@ -2298,7 +2289,7 @@
         </w:tc>
         <w:tc>
           <w:tcPr>
-            <w:tcW w:w="933" w:type="dxa"/>
+            <w:tcW w:w="1209" w:type="dxa"/>
             <w:tcBorders>
               <w:top w:val="none" w:sz="0" w:space="0" w:color="000000"/>
               <w:left w:val="none" w:sz="0" w:space="0" w:color="000000"/>
@@ -2340,11 +2331,10 @@
       <w:tr>
         <w:trPr>
           <w:trHeight w:val="277"/>
-          <w:jc w:val="center"/>
         </w:trPr>
         <w:tc>
           <w:tcPr>
-            <w:tcW w:w="1407" w:type="dxa"/>
+            <w:tcW w:w="1819" w:type="dxa"/>
             <w:tcBorders>
               <w:top w:val="none" w:sz="0" w:space="0" w:color="000000"/>
               <w:left w:val="none" w:sz="0" w:space="0" w:color="000000"/>
@@ -2384,7 +2374,7 @@
         </w:tc>
         <w:tc>
           <w:tcPr>
-            <w:tcW w:w="833" w:type="dxa"/>
+            <w:tcW w:w="1077" w:type="dxa"/>
             <w:tcBorders>
               <w:top w:val="none" w:sz="0" w:space="0" w:color="000000"/>
               <w:left w:val="none" w:sz="0" w:space="0" w:color="000000"/>
@@ -2424,7 +2414,7 @@
         </w:tc>
         <w:tc>
           <w:tcPr>
-            <w:tcW w:w="659" w:type="dxa"/>
+            <w:tcW w:w="852" w:type="dxa"/>
             <w:tcBorders>
               <w:top w:val="none" w:sz="0" w:space="0" w:color="000000"/>
               <w:left w:val="none" w:sz="0" w:space="0" w:color="000000"/>
@@ -2464,7 +2454,7 @@
         </w:tc>
         <w:tc>
           <w:tcPr>
-            <w:tcW w:w="932" w:type="dxa"/>
+            <w:tcW w:w="1205" w:type="dxa"/>
             <w:tcBorders>
               <w:top w:val="none" w:sz="0" w:space="0" w:color="000000"/>
               <w:left w:val="none" w:sz="0" w:space="0" w:color="000000"/>
@@ -2504,7 +2494,7 @@
         </w:tc>
         <w:tc>
           <w:tcPr>
-            <w:tcW w:w="932" w:type="dxa"/>
+            <w:tcW w:w="1206" w:type="dxa"/>
             <w:tcBorders>
               <w:top w:val="none" w:sz="0" w:space="0" w:color="000000"/>
               <w:left w:val="none" w:sz="0" w:space="0" w:color="000000"/>
@@ -2544,7 +2534,7 @@
         </w:tc>
         <w:tc>
           <w:tcPr>
-            <w:tcW w:w="932" w:type="dxa"/>
+            <w:tcW w:w="1205" w:type="dxa"/>
             <w:tcBorders>
               <w:top w:val="none" w:sz="0" w:space="0" w:color="000000"/>
               <w:left w:val="none" w:sz="0" w:space="0" w:color="000000"/>
@@ -2584,7 +2574,7 @@
         </w:tc>
         <w:tc>
           <w:tcPr>
-            <w:tcW w:w="933" w:type="dxa"/>
+            <w:tcW w:w="1209" w:type="dxa"/>
             <w:tcBorders>
               <w:top w:val="none" w:sz="0" w:space="0" w:color="000000"/>
               <w:left w:val="none" w:sz="0" w:space="0" w:color="000000"/>
@@ -2626,11 +2616,10 @@
       <w:tr>
         <w:trPr>
           <w:trHeight w:val="292"/>
-          <w:jc w:val="center"/>
         </w:trPr>
         <w:tc>
           <w:tcPr>
-            <w:tcW w:w="1407" w:type="dxa"/>
+            <w:tcW w:w="1819" w:type="dxa"/>
             <w:tcBorders>
               <w:top w:val="none" w:sz="0" w:space="0" w:color="000000"/>
               <w:left w:val="none" w:sz="0" w:space="0" w:color="000000"/>
@@ -2681,7 +2670,7 @@
         </w:tc>
         <w:tc>
           <w:tcPr>
-            <w:tcW w:w="833" w:type="dxa"/>
+            <w:tcW w:w="1077" w:type="dxa"/>
             <w:tcBorders>
               <w:top w:val="none" w:sz="0" w:space="0" w:color="000000"/>
               <w:left w:val="none" w:sz="0" w:space="0" w:color="000000"/>
@@ -2721,7 +2710,7 @@
         </w:tc>
         <w:tc>
           <w:tcPr>
-            <w:tcW w:w="659" w:type="dxa"/>
+            <w:tcW w:w="852" w:type="dxa"/>
             <w:tcBorders>
               <w:top w:val="none" w:sz="0" w:space="0" w:color="000000"/>
               <w:left w:val="none" w:sz="0" w:space="0" w:color="000000"/>
@@ -2761,7 +2750,7 @@
         </w:tc>
         <w:tc>
           <w:tcPr>
-            <w:tcW w:w="932" w:type="dxa"/>
+            <w:tcW w:w="1205" w:type="dxa"/>
             <w:tcBorders>
               <w:top w:val="none" w:sz="0" w:space="0" w:color="000000"/>
               <w:left w:val="none" w:sz="0" w:space="0" w:color="000000"/>
@@ -2801,7 +2790,7 @@
         </w:tc>
         <w:tc>
           <w:tcPr>
-            <w:tcW w:w="932" w:type="dxa"/>
+            <w:tcW w:w="1206" w:type="dxa"/>
             <w:tcBorders>
               <w:top w:val="none" w:sz="0" w:space="0" w:color="000000"/>
               <w:left w:val="none" w:sz="0" w:space="0" w:color="000000"/>
@@ -2841,7 +2830,7 @@
         </w:tc>
         <w:tc>
           <w:tcPr>
-            <w:tcW w:w="932" w:type="dxa"/>
+            <w:tcW w:w="1205" w:type="dxa"/>
             <w:tcBorders>
               <w:top w:val="none" w:sz="0" w:space="0" w:color="000000"/>
               <w:left w:val="none" w:sz="0" w:space="0" w:color="000000"/>
@@ -2881,7 +2870,7 @@
         </w:tc>
         <w:tc>
           <w:tcPr>
-            <w:tcW w:w="933" w:type="dxa"/>
+            <w:tcW w:w="1209" w:type="dxa"/>
             <w:tcBorders>
               <w:top w:val="none" w:sz="0" w:space="0" w:color="000000"/>
               <w:left w:val="none" w:sz="0" w:space="0" w:color="000000"/>
@@ -2923,11 +2912,10 @@
       <w:tr>
         <w:trPr>
           <w:trHeight w:val="277"/>
-          <w:jc w:val="center"/>
         </w:trPr>
         <w:tc>
           <w:tcPr>
-            <w:tcW w:w="1407" w:type="dxa"/>
+            <w:tcW w:w="1819" w:type="dxa"/>
             <w:tcBorders>
               <w:top w:val="none" w:sz="0" w:space="0" w:color="000000"/>
               <w:left w:val="none" w:sz="0" w:space="0" w:color="000000"/>
@@ -2978,7 +2966,7 @@
         </w:tc>
         <w:tc>
           <w:tcPr>
-            <w:tcW w:w="833" w:type="dxa"/>
+            <w:tcW w:w="1077" w:type="dxa"/>
             <w:tcBorders>
               <w:top w:val="none" w:sz="0" w:space="0" w:color="000000"/>
               <w:left w:val="none" w:sz="0" w:space="0" w:color="000000"/>
@@ -3018,7 +3006,7 @@
         </w:tc>
         <w:tc>
           <w:tcPr>
-            <w:tcW w:w="659" w:type="dxa"/>
+            <w:tcW w:w="852" w:type="dxa"/>
             <w:tcBorders>
               <w:top w:val="none" w:sz="0" w:space="0" w:color="000000"/>
               <w:left w:val="none" w:sz="0" w:space="0" w:color="000000"/>
@@ -3058,7 +3046,7 @@
         </w:tc>
         <w:tc>
           <w:tcPr>
-            <w:tcW w:w="932" w:type="dxa"/>
+            <w:tcW w:w="1205" w:type="dxa"/>
             <w:tcBorders>
               <w:top w:val="none" w:sz="0" w:space="0" w:color="000000"/>
               <w:left w:val="none" w:sz="0" w:space="0" w:color="000000"/>
@@ -3098,7 +3086,7 @@
         </w:tc>
         <w:tc>
           <w:tcPr>
-            <w:tcW w:w="932" w:type="dxa"/>
+            <w:tcW w:w="1206" w:type="dxa"/>
             <w:tcBorders>
               <w:top w:val="none" w:sz="0" w:space="0" w:color="000000"/>
               <w:left w:val="none" w:sz="0" w:space="0" w:color="000000"/>
@@ -3138,7 +3126,7 @@
         </w:tc>
         <w:tc>
           <w:tcPr>
-            <w:tcW w:w="932" w:type="dxa"/>
+            <w:tcW w:w="1205" w:type="dxa"/>
             <w:tcBorders>
               <w:top w:val="none" w:sz="0" w:space="0" w:color="000000"/>
               <w:left w:val="none" w:sz="0" w:space="0" w:color="000000"/>
@@ -3178,7 +3166,7 @@
         </w:tc>
         <w:tc>
           <w:tcPr>
-            <w:tcW w:w="933" w:type="dxa"/>
+            <w:tcW w:w="1209" w:type="dxa"/>
             <w:tcBorders>
               <w:top w:val="none" w:sz="0" w:space="0" w:color="000000"/>
               <w:left w:val="none" w:sz="0" w:space="0" w:color="000000"/>
@@ -3220,11 +3208,10 @@
       <w:tr>
         <w:trPr>
           <w:trHeight w:val="277"/>
-          <w:jc w:val="center"/>
         </w:trPr>
         <w:tc>
           <w:tcPr>
-            <w:tcW w:w="1407" w:type="dxa"/>
+            <w:tcW w:w="1819" w:type="dxa"/>
             <w:tcBorders>
               <w:top w:val="none" w:sz="0" w:space="0" w:color="000000"/>
               <w:left w:val="none" w:sz="0" w:space="0" w:color="000000"/>
@@ -3297,7 +3284,7 @@
         </w:tc>
         <w:tc>
           <w:tcPr>
-            <w:tcW w:w="833" w:type="dxa"/>
+            <w:tcW w:w="1077" w:type="dxa"/>
             <w:tcBorders>
               <w:top w:val="none" w:sz="0" w:space="0" w:color="000000"/>
               <w:left w:val="none" w:sz="0" w:space="0" w:color="000000"/>
@@ -3337,7 +3324,7 @@
         </w:tc>
         <w:tc>
           <w:tcPr>
-            <w:tcW w:w="659" w:type="dxa"/>
+            <w:tcW w:w="852" w:type="dxa"/>
             <w:tcBorders>
               <w:top w:val="none" w:sz="0" w:space="0" w:color="000000"/>
               <w:left w:val="none" w:sz="0" w:space="0" w:color="000000"/>
@@ -3377,7 +3364,7 @@
         </w:tc>
         <w:tc>
           <w:tcPr>
-            <w:tcW w:w="932" w:type="dxa"/>
+            <w:tcW w:w="1205" w:type="dxa"/>
             <w:tcBorders>
               <w:top w:val="none" w:sz="0" w:space="0" w:color="000000"/>
               <w:left w:val="none" w:sz="0" w:space="0" w:color="000000"/>
@@ -3417,7 +3404,7 @@
         </w:tc>
         <w:tc>
           <w:tcPr>
-            <w:tcW w:w="932" w:type="dxa"/>
+            <w:tcW w:w="1206" w:type="dxa"/>
             <w:tcBorders>
               <w:top w:val="none" w:sz="0" w:space="0" w:color="000000"/>
               <w:left w:val="none" w:sz="0" w:space="0" w:color="000000"/>
@@ -3457,7 +3444,7 @@
         </w:tc>
         <w:tc>
           <w:tcPr>
-            <w:tcW w:w="932" w:type="dxa"/>
+            <w:tcW w:w="1205" w:type="dxa"/>
             <w:tcBorders>
               <w:top w:val="none" w:sz="0" w:space="0" w:color="000000"/>
               <w:left w:val="none" w:sz="0" w:space="0" w:color="000000"/>
@@ -3497,7 +3484,7 @@
         </w:tc>
         <w:tc>
           <w:tcPr>
-            <w:tcW w:w="933" w:type="dxa"/>
+            <w:tcW w:w="1209" w:type="dxa"/>
             <w:tcBorders>
               <w:top w:val="none" w:sz="0" w:space="0" w:color="000000"/>
               <w:left w:val="none" w:sz="0" w:space="0" w:color="000000"/>
@@ -3539,11 +3526,10 @@
       <w:tr>
         <w:trPr>
           <w:trHeight w:val="277"/>
-          <w:jc w:val="center"/>
         </w:trPr>
         <w:tc>
           <w:tcPr>
-            <w:tcW w:w="1407" w:type="dxa"/>
+            <w:tcW w:w="1819" w:type="dxa"/>
             <w:tcBorders>
               <w:top w:val="none" w:sz="0" w:space="0" w:color="000000"/>
               <w:left w:val="none" w:sz="0" w:space="0" w:color="000000"/>
@@ -3614,7 +3600,7 @@
         </w:tc>
         <w:tc>
           <w:tcPr>
-            <w:tcW w:w="833" w:type="dxa"/>
+            <w:tcW w:w="1077" w:type="dxa"/>
             <w:tcBorders>
               <w:top w:val="none" w:sz="0" w:space="0" w:color="000000"/>
               <w:left w:val="none" w:sz="0" w:space="0" w:color="000000"/>
@@ -3654,7 +3640,7 @@
         </w:tc>
         <w:tc>
           <w:tcPr>
-            <w:tcW w:w="659" w:type="dxa"/>
+            <w:tcW w:w="852" w:type="dxa"/>
             <w:tcBorders>
               <w:top w:val="none" w:sz="0" w:space="0" w:color="000000"/>
               <w:left w:val="none" w:sz="0" w:space="0" w:color="000000"/>
@@ -3694,7 +3680,7 @@
         </w:tc>
         <w:tc>
           <w:tcPr>
-            <w:tcW w:w="932" w:type="dxa"/>
+            <w:tcW w:w="1205" w:type="dxa"/>
             <w:tcBorders>
               <w:top w:val="none" w:sz="0" w:space="0" w:color="000000"/>
               <w:left w:val="none" w:sz="0" w:space="0" w:color="000000"/>
@@ -3734,7 +3720,7 @@
         </w:tc>
         <w:tc>
           <w:tcPr>
-            <w:tcW w:w="932" w:type="dxa"/>
+            <w:tcW w:w="1206" w:type="dxa"/>
             <w:tcBorders>
               <w:top w:val="none" w:sz="0" w:space="0" w:color="000000"/>
               <w:left w:val="none" w:sz="0" w:space="0" w:color="000000"/>
@@ -3774,7 +3760,7 @@
         </w:tc>
         <w:tc>
           <w:tcPr>
-            <w:tcW w:w="932" w:type="dxa"/>
+            <w:tcW w:w="1205" w:type="dxa"/>
             <w:tcBorders>
               <w:top w:val="none" w:sz="0" w:space="0" w:color="000000"/>
               <w:left w:val="none" w:sz="0" w:space="0" w:color="000000"/>
@@ -3814,7 +3800,7 @@
         </w:tc>
         <w:tc>
           <w:tcPr>
-            <w:tcW w:w="933" w:type="dxa"/>
+            <w:tcW w:w="1209" w:type="dxa"/>
             <w:tcBorders>
               <w:top w:val="none" w:sz="0" w:space="0" w:color="000000"/>
               <w:left w:val="none" w:sz="0" w:space="0" w:color="000000"/>
@@ -3856,11 +3842,10 @@
       <w:tr>
         <w:trPr>
           <w:trHeight w:val="292"/>
-          <w:jc w:val="center"/>
         </w:trPr>
         <w:tc>
           <w:tcPr>
-            <w:tcW w:w="1407" w:type="dxa"/>
+            <w:tcW w:w="1819" w:type="dxa"/>
             <w:tcBorders>
               <w:top w:val="none" w:sz="0" w:space="0" w:color="000000"/>
               <w:left w:val="none" w:sz="0" w:space="0" w:color="000000"/>
@@ -3920,7 +3905,7 @@
         </w:tc>
         <w:tc>
           <w:tcPr>
-            <w:tcW w:w="833" w:type="dxa"/>
+            <w:tcW w:w="1077" w:type="dxa"/>
             <w:tcBorders>
               <w:top w:val="none" w:sz="0" w:space="0" w:color="000000"/>
               <w:left w:val="none" w:sz="0" w:space="0" w:color="000000"/>
@@ -3960,7 +3945,7 @@
         </w:tc>
         <w:tc>
           <w:tcPr>
-            <w:tcW w:w="659" w:type="dxa"/>
+            <w:tcW w:w="852" w:type="dxa"/>
             <w:tcBorders>
               <w:top w:val="none" w:sz="0" w:space="0" w:color="000000"/>
               <w:left w:val="none" w:sz="0" w:space="0" w:color="000000"/>
@@ -4000,7 +3985,7 @@
         </w:tc>
         <w:tc>
           <w:tcPr>
-            <w:tcW w:w="932" w:type="dxa"/>
+            <w:tcW w:w="1205" w:type="dxa"/>
             <w:tcBorders>
               <w:top w:val="none" w:sz="0" w:space="0" w:color="000000"/>
               <w:left w:val="none" w:sz="0" w:space="0" w:color="000000"/>
@@ -4040,7 +4025,7 @@
         </w:tc>
         <w:tc>
           <w:tcPr>
-            <w:tcW w:w="932" w:type="dxa"/>
+            <w:tcW w:w="1206" w:type="dxa"/>
             <w:tcBorders>
               <w:top w:val="none" w:sz="0" w:space="0" w:color="000000"/>
               <w:left w:val="none" w:sz="0" w:space="0" w:color="000000"/>
@@ -4080,7 +4065,7 @@
         </w:tc>
         <w:tc>
           <w:tcPr>
-            <w:tcW w:w="932" w:type="dxa"/>
+            <w:tcW w:w="1205" w:type="dxa"/>
             <w:tcBorders>
               <w:top w:val="none" w:sz="0" w:space="0" w:color="000000"/>
               <w:left w:val="none" w:sz="0" w:space="0" w:color="000000"/>
@@ -4120,7 +4105,7 @@
         </w:tc>
         <w:tc>
           <w:tcPr>
-            <w:tcW w:w="933" w:type="dxa"/>
+            <w:tcW w:w="1209" w:type="dxa"/>
             <w:tcBorders>
               <w:top w:val="none" w:sz="0" w:space="0" w:color="000000"/>
               <w:left w:val="none" w:sz="0" w:space="0" w:color="000000"/>
@@ -4162,45 +4147,43 @@
       <w:tr>
         <w:trPr>
           <w:trHeight w:val="277"/>
-          <w:jc w:val="center"/>
         </w:trPr>
         <w:tc>
           <w:tcPr>
-            <w:tcW w:w="1407" w:type="dxa"/>
-            <w:tcBorders>
-              <w:top w:val="none" w:sz="0" w:space="0" w:color="000000"/>
-              <w:left w:val="none" w:sz="0" w:space="0" w:color="000000"/>
-              <w:bottom w:val="none" w:sz="0" w:space="0" w:color="000000"/>
-              <w:right w:val="none" w:sz="0" w:space="0" w:color="000000"/>
-            </w:tcBorders>
-            <w:shd w:val="clear" w:color="auto" w:fill="FFFFFF"/>
-            <w:tcMar>
-              <w:top w:w="0" w:type="dxa"/>
-              <w:left w:w="0" w:type="dxa"/>
-              <w:bottom w:w="0" w:type="dxa"/>
-              <w:right w:w="0" w:type="dxa"/>
-            </w:tcMar>
-            <w:vAlign w:val="center"/>
-          </w:tcPr>
-          <w:p>
-            <w:pPr>
-              <w:pBdr>
-                <w:top w:val="none" w:sz="0" w:space="0" w:color="000000"/>
-                <w:left w:val="none" w:sz="0" w:space="0" w:color="000000"/>
-                <w:bottom w:val="none" w:sz="0" w:space="0" w:color="000000"/>
-                <w:right w:val="none" w:sz="0" w:space="0" w:color="000000"/>
-              </w:pBdr>
-              <w:spacing w:before="100" w:after="100"/>
-              <w:ind w:left="100" w:right="100"/>
-            </w:pPr>
-            <w:r>
-              <w:rPr>
-                <w:rFonts w:ascii="Arial" w:eastAsia="Arial" w:hAnsi="Arial" w:cs="Arial"/>
-                <w:color w:val="000000"/>
-                <w:sz w:val="22"/>
-                <w:szCs w:val="22"/>
-              </w:rPr>
-              <w:lastRenderedPageBreak/>
+            <w:tcW w:w="1819" w:type="dxa"/>
+            <w:tcBorders>
+              <w:top w:val="none" w:sz="0" w:space="0" w:color="000000"/>
+              <w:left w:val="none" w:sz="0" w:space="0" w:color="000000"/>
+              <w:bottom w:val="none" w:sz="0" w:space="0" w:color="000000"/>
+              <w:right w:val="none" w:sz="0" w:space="0" w:color="000000"/>
+            </w:tcBorders>
+            <w:shd w:val="clear" w:color="auto" w:fill="FFFFFF"/>
+            <w:tcMar>
+              <w:top w:w="0" w:type="dxa"/>
+              <w:left w:w="0" w:type="dxa"/>
+              <w:bottom w:w="0" w:type="dxa"/>
+              <w:right w:w="0" w:type="dxa"/>
+            </w:tcMar>
+            <w:vAlign w:val="center"/>
+          </w:tcPr>
+          <w:p>
+            <w:pPr>
+              <w:pBdr>
+                <w:top w:val="none" w:sz="0" w:space="0" w:color="000000"/>
+                <w:left w:val="none" w:sz="0" w:space="0" w:color="000000"/>
+                <w:bottom w:val="none" w:sz="0" w:space="0" w:color="000000"/>
+                <w:right w:val="none" w:sz="0" w:space="0" w:color="000000"/>
+              </w:pBdr>
+              <w:spacing w:before="100" w:after="100"/>
+              <w:ind w:left="100" w:right="100"/>
+            </w:pPr>
+            <w:r>
+              <w:rPr>
+                <w:rFonts w:ascii="Arial" w:eastAsia="Arial" w:hAnsi="Arial" w:cs="Arial"/>
+                <w:color w:val="000000"/>
+                <w:sz w:val="22"/>
+                <w:szCs w:val="22"/>
+              </w:rPr>
               <w:t xml:space="preserve">Total </w:t>
             </w:r>
             <w:proofErr w:type="spellStart"/>
@@ -4227,7 +4210,7 @@
         </w:tc>
         <w:tc>
           <w:tcPr>
-            <w:tcW w:w="833" w:type="dxa"/>
+            <w:tcW w:w="1077" w:type="dxa"/>
             <w:tcBorders>
               <w:top w:val="none" w:sz="0" w:space="0" w:color="000000"/>
               <w:left w:val="none" w:sz="0" w:space="0" w:color="000000"/>
@@ -4267,7 +4250,7 @@
         </w:tc>
         <w:tc>
           <w:tcPr>
-            <w:tcW w:w="659" w:type="dxa"/>
+            <w:tcW w:w="852" w:type="dxa"/>
             <w:tcBorders>
               <w:top w:val="none" w:sz="0" w:space="0" w:color="000000"/>
               <w:left w:val="none" w:sz="0" w:space="0" w:color="000000"/>
@@ -4307,7 +4290,7 @@
         </w:tc>
         <w:tc>
           <w:tcPr>
-            <w:tcW w:w="932" w:type="dxa"/>
+            <w:tcW w:w="1205" w:type="dxa"/>
             <w:tcBorders>
               <w:top w:val="none" w:sz="0" w:space="0" w:color="000000"/>
               <w:left w:val="none" w:sz="0" w:space="0" w:color="000000"/>
@@ -4347,7 +4330,7 @@
         </w:tc>
         <w:tc>
           <w:tcPr>
-            <w:tcW w:w="932" w:type="dxa"/>
+            <w:tcW w:w="1206" w:type="dxa"/>
             <w:tcBorders>
               <w:top w:val="none" w:sz="0" w:space="0" w:color="000000"/>
               <w:left w:val="none" w:sz="0" w:space="0" w:color="000000"/>
@@ -4387,7 +4370,7 @@
         </w:tc>
         <w:tc>
           <w:tcPr>
-            <w:tcW w:w="932" w:type="dxa"/>
+            <w:tcW w:w="1205" w:type="dxa"/>
             <w:tcBorders>
               <w:top w:val="none" w:sz="0" w:space="0" w:color="000000"/>
               <w:left w:val="none" w:sz="0" w:space="0" w:color="000000"/>
@@ -4427,7 +4410,7 @@
         </w:tc>
         <w:tc>
           <w:tcPr>
-            <w:tcW w:w="933" w:type="dxa"/>
+            <w:tcW w:w="1209" w:type="dxa"/>
             <w:tcBorders>
               <w:top w:val="none" w:sz="0" w:space="0" w:color="000000"/>
               <w:left w:val="none" w:sz="0" w:space="0" w:color="000000"/>
@@ -4469,11 +4452,10 @@
       <w:tr>
         <w:trPr>
           <w:trHeight w:val="277"/>
-          <w:jc w:val="center"/>
         </w:trPr>
         <w:tc>
           <w:tcPr>
-            <w:tcW w:w="1407" w:type="dxa"/>
+            <w:tcW w:w="1819" w:type="dxa"/>
             <w:tcBorders>
               <w:top w:val="none" w:sz="0" w:space="0" w:color="000000"/>
               <w:left w:val="none" w:sz="0" w:space="0" w:color="000000"/>
@@ -4553,7 +4535,7 @@
         </w:tc>
         <w:tc>
           <w:tcPr>
-            <w:tcW w:w="833" w:type="dxa"/>
+            <w:tcW w:w="1077" w:type="dxa"/>
             <w:tcBorders>
               <w:top w:val="none" w:sz="0" w:space="0" w:color="000000"/>
               <w:left w:val="none" w:sz="0" w:space="0" w:color="000000"/>
@@ -4593,7 +4575,7 @@
         </w:tc>
         <w:tc>
           <w:tcPr>
-            <w:tcW w:w="659" w:type="dxa"/>
+            <w:tcW w:w="852" w:type="dxa"/>
             <w:tcBorders>
               <w:top w:val="none" w:sz="0" w:space="0" w:color="000000"/>
               <w:left w:val="none" w:sz="0" w:space="0" w:color="000000"/>
@@ -4633,7 +4615,7 @@
         </w:tc>
         <w:tc>
           <w:tcPr>
-            <w:tcW w:w="932" w:type="dxa"/>
+            <w:tcW w:w="1205" w:type="dxa"/>
             <w:tcBorders>
               <w:top w:val="none" w:sz="0" w:space="0" w:color="000000"/>
               <w:left w:val="none" w:sz="0" w:space="0" w:color="000000"/>
@@ -4673,7 +4655,7 @@
         </w:tc>
         <w:tc>
           <w:tcPr>
-            <w:tcW w:w="932" w:type="dxa"/>
+            <w:tcW w:w="1206" w:type="dxa"/>
             <w:tcBorders>
               <w:top w:val="none" w:sz="0" w:space="0" w:color="000000"/>
               <w:left w:val="none" w:sz="0" w:space="0" w:color="000000"/>
@@ -4713,7 +4695,7 @@
         </w:tc>
         <w:tc>
           <w:tcPr>
-            <w:tcW w:w="932" w:type="dxa"/>
+            <w:tcW w:w="1205" w:type="dxa"/>
             <w:tcBorders>
               <w:top w:val="none" w:sz="0" w:space="0" w:color="000000"/>
               <w:left w:val="none" w:sz="0" w:space="0" w:color="000000"/>
@@ -4753,7 +4735,7 @@
         </w:tc>
         <w:tc>
           <w:tcPr>
-            <w:tcW w:w="933" w:type="dxa"/>
+            <w:tcW w:w="1209" w:type="dxa"/>
             <w:tcBorders>
               <w:top w:val="none" w:sz="0" w:space="0" w:color="000000"/>
               <w:left w:val="none" w:sz="0" w:space="0" w:color="000000"/>
@@ -4795,11 +4777,10 @@
       <w:tr>
         <w:trPr>
           <w:trHeight w:val="277"/>
-          <w:jc w:val="center"/>
         </w:trPr>
         <w:tc>
           <w:tcPr>
-            <w:tcW w:w="6631" w:type="dxa"/>
+            <w:tcW w:w="8573" w:type="dxa"/>
             <w:gridSpan w:val="7"/>
             <w:tcBorders>
               <w:top w:val="single" w:sz="16" w:space="0" w:color="666666"/>
@@ -4844,6 +4825,13 @@
         </w:tc>
       </w:tr>
     </w:tbl>
+    <w:p>
+      <w:pPr>
+        <w:rPr>
+          <w:lang w:val="nb-NO"/>
+        </w:rPr>
+      </w:pPr>
+    </w:p>
     <w:p>
       <w:pPr>
         <w:rPr>

</xml_diff>